<commit_message>
Eliminating extra questions that should not be asked. Using package DBDOrderingFormsByProbs,  still issue of shared account only, checking maybe even asking hardships in bank levy, but didnt put hardships into bank levy form
</commit_message>
<xml_diff>
--- a/docassemble/DeadBrokeDads/data/templates/administrative_review.docx
+++ b/docassemble/DeadBrokeDads/data/templates/administrative_review.docx
@@ -2274,8 +2274,6 @@
       <w:r>
         <w:t>{</w:t>
       </w:r>
-      <w:bookmarkStart w:id="0" w:name="_GoBack"/>
-      <w:bookmarkEnd w:id="0"/>
       <w:r>
         <w:t>% else %</w:t>
       </w:r>
@@ -2489,14 +2487,36 @@
       </w:r>
       <w:proofErr w:type="spellStart"/>
       <w:r>
-        <w:t>account_sa</w:t>
-      </w:r>
-      <w:r>
-        <w:t>me</w:t>
+        <w:t>account_same</w:t>
       </w:r>
       <w:proofErr w:type="spellEnd"/>
       <w:r>
-        <w:t xml:space="preserve"> %}</w:t>
+        <w:t xml:space="preserve"> is </w:t>
+      </w:r>
+      <w:proofErr w:type="gramStart"/>
+      <w:r>
+        <w:t>defined</w:t>
+      </w:r>
+      <w:r>
+        <w:t xml:space="preserve"> </w:t>
+      </w:r>
+      <w:r>
+        <w:t xml:space="preserve"> and</w:t>
+      </w:r>
+      <w:proofErr w:type="gramEnd"/>
+      <w:r>
+        <w:t xml:space="preserve"> </w:t>
+      </w:r>
+      <w:proofErr w:type="spellStart"/>
+      <w:r>
+        <w:t>benefits_used</w:t>
+      </w:r>
+      <w:proofErr w:type="spellEnd"/>
+      <w:r>
+        <w:t xml:space="preserve"> </w:t>
+      </w:r>
+      <w:r>
+        <w:t>%}</w:t>
       </w:r>
       <w:r>
         <w:t>[X]</w:t>
@@ -2545,7 +2565,11 @@
         <w:ind w:left="720" w:hanging="720"/>
       </w:pPr>
       <w:r>
-        <w:t xml:space="preserve">{% if </w:t>
+        <w:t xml:space="preserve">{% </w:t>
+      </w:r>
+      <w:proofErr w:type="gramStart"/>
+      <w:r>
+        <w:t xml:space="preserve">if </w:t>
       </w:r>
       <w:r>
         <w:t xml:space="preserve"> </w:t>
@@ -2554,6 +2578,7 @@
       <w:r>
         <w:t>dor</w:t>
       </w:r>
+      <w:proofErr w:type="gramEnd"/>
       <w:r>
         <w:t>_take_ward_money</w:t>
       </w:r>
@@ -2566,14 +2591,27 @@
       </w:r>
       <w:proofErr w:type="spellStart"/>
       <w:r>
-        <w:t>dor_take_ward_money</w:t>
+        <w:t>dor_take_ward_mone</w:t>
+      </w:r>
+      <w:bookmarkStart w:id="0" w:name="_GoBack"/>
+      <w:bookmarkEnd w:id="0"/>
+      <w:r>
+        <w:t>y</w:t>
       </w:r>
       <w:proofErr w:type="spellEnd"/>
       <w:r>
         <w:t xml:space="preserve"> </w:t>
       </w:r>
       <w:r>
-        <w:t xml:space="preserve">%}[X]{% else %}[  ]{% </w:t>
+        <w:t xml:space="preserve">%}[X]{% else %}[  </w:t>
+      </w:r>
+      <w:proofErr w:type="gramStart"/>
+      <w:r>
+        <w:t>]{</w:t>
+      </w:r>
+      <w:proofErr w:type="gramEnd"/>
+      <w:r>
+        <w:t xml:space="preserve">% </w:t>
       </w:r>
       <w:proofErr w:type="spellStart"/>
       <w:r>

</xml_diff>